<commit_message>
Added link to Adafruit
</commit_message>
<xml_diff>
--- a/resources/Other projects.docx
+++ b/resources/Other projects.docx
@@ -31,8 +31,6 @@
           <w:lang w:val="en-US"/>
         </w:rPr>
       </w:pPr>
-      <w:bookmarkStart w:id="0" w:name="_GoBack"/>
-      <w:bookmarkEnd w:id="0"/>
       <w:proofErr w:type="spellStart"/>
       <w:r>
         <w:rPr>
@@ -210,6 +208,47 @@
           <w:lang w:val="en-US"/>
         </w:rPr>
       </w:pPr>
+    </w:p>
+    <w:p>
+      <w:pPr>
+        <w:rPr>
+          <w:lang w:val="en-US"/>
+        </w:rPr>
+      </w:pPr>
+      <w:proofErr w:type="spellStart"/>
+      <w:r>
+        <w:rPr>
+          <w:lang w:val="en-US"/>
+        </w:rPr>
+        <w:t>Adafruit</w:t>
+      </w:r>
+      <w:proofErr w:type="spellEnd"/>
+      <w:r>
+        <w:rPr>
+          <w:lang w:val="en-US"/>
+        </w:rPr>
+        <w:t xml:space="preserve"> for extra accessories</w:t>
+      </w:r>
+    </w:p>
+    <w:p>
+      <w:pPr>
+        <w:rPr>
+          <w:lang w:val="en-US"/>
+        </w:rPr>
+      </w:pPr>
+      <w:hyperlink r:id="rId9" w:history="1">
+        <w:r>
+          <w:rPr>
+            <w:rStyle w:val="Hyperlink"/>
+          </w:rPr>
+          <w:t>https://www.adafruit.com/</w:t>
+        </w:r>
+      </w:hyperlink>
+      <w:r>
+        <w:t xml:space="preserve"> </w:t>
+      </w:r>
+      <w:bookmarkStart w:id="0" w:name="_GoBack"/>
+      <w:bookmarkEnd w:id="0"/>
     </w:p>
     <w:sectPr>
       <w:pgSz w:w="11906" w:h="16838"/>
@@ -618,6 +657,7 @@
   <w:style w:type="character" w:default="1" w:styleId="DefaultParagraphFont">
     <w:name w:val="Default Paragraph Font"/>
     <w:uiPriority w:val="1"/>
+    <w:semiHidden/>
     <w:unhideWhenUsed/>
   </w:style>
   <w:style w:type="table" w:default="1" w:styleId="TableNormal">

</xml_diff>